<commit_message>
envio y muestra de comentarios funcional
</commit_message>
<xml_diff>
--- a/DOCUMENTACION.docx
+++ b/DOCUMENTACION.docx
@@ -10,10 +10,10 @@
       </w:pPr>
       <w:r>
         <w:object w:dxaOrig="8163" w:dyaOrig="3792" w14:anchorId="5C3F2127">
-          <v:rect id="rectole0000000000" o:spid="_x0000_i1025" style="width:408pt;height:189.75pt" o:ole="" o:preferrelative="t" stroked="f">
-            <v:imagedata r:id="rId4" o:title=""/>
+          <v:rect id="rectole0000000000" o:spid="_x0000_i1025" style="width:246.75pt;height:144.75pt" o:ole="" o:preferrelative="t" stroked="f">
+            <v:imagedata r:id="rId5" o:title=""/>
           </v:rect>
-          <o:OLEObject Type="Embed" ProgID="StaticMetafile" ShapeID="rectole0000000000" DrawAspect="Content" ObjectID="_1712931159" r:id="rId5"/>
+          <o:OLEObject Type="Embed" ProgID="StaticMetafile" ShapeID="rectole0000000000" DrawAspect="Content" ObjectID="_1712952746" r:id="rId6"/>
         </w:object>
       </w:r>
     </w:p>
@@ -25,10 +25,10 @@
       </w:pPr>
       <w:r>
         <w:object w:dxaOrig="3052" w:dyaOrig="2923" w14:anchorId="7CE7C688">
-          <v:rect id="rectole0000000001" o:spid="_x0000_i1026" style="width:152.25pt;height:146.25pt" o:ole="" o:preferrelative="t" stroked="f">
-            <v:imagedata r:id="rId6" o:title=""/>
+          <v:rect id="rectole0000000001" o:spid="_x0000_i1026" style="width:94.5pt;height:66pt" o:ole="" o:preferrelative="t" stroked="f">
+            <v:imagedata r:id="rId7" o:title=""/>
           </v:rect>
-          <o:OLEObject Type="Embed" ProgID="StaticMetafile" ShapeID="rectole0000000001" DrawAspect="Content" ObjectID="_1712931160" r:id="rId7"/>
+          <o:OLEObject Type="Embed" ProgID="StaticMetafile" ShapeID="rectole0000000001" DrawAspect="Content" ObjectID="_1712952747" r:id="rId8"/>
         </w:object>
       </w:r>
     </w:p>
@@ -105,16 +105,8 @@
         <w:rPr>
           <w:rFonts w:ascii="Calibri" w:eastAsia="Calibri" w:hAnsi="Calibri" w:cs="Calibri"/>
         </w:rPr>
-        <w:t>-</w:t>
-      </w:r>
-      <w:proofErr w:type="gramStart"/>
-      <w:r>
-        <w:rPr>
-          <w:rFonts w:ascii="Calibri" w:eastAsia="Calibri" w:hAnsi="Calibri" w:cs="Calibri"/>
-        </w:rPr>
-        <w:t>app</w:t>
-      </w:r>
-      <w:proofErr w:type="gramEnd"/>
+        <w:t>-app</w:t>
+      </w:r>
     </w:p>
     <w:p>
       <w:pPr>
@@ -140,21 +132,7 @@
         <w:rPr>
           <w:rFonts w:ascii="Calibri" w:eastAsia="Calibri" w:hAnsi="Calibri" w:cs="Calibri"/>
         </w:rPr>
-        <w:t xml:space="preserve"> de </w:t>
-      </w:r>
-      <w:proofErr w:type="gramStart"/>
-      <w:r>
-        <w:rPr>
-          <w:rFonts w:ascii="Calibri" w:eastAsia="Calibri" w:hAnsi="Calibri" w:cs="Calibri"/>
-        </w:rPr>
-        <w:t>angular  ejecuto</w:t>
-      </w:r>
-      <w:proofErr w:type="gramEnd"/>
-      <w:r>
-        <w:rPr>
-          <w:rFonts w:ascii="Calibri" w:eastAsia="Calibri" w:hAnsi="Calibri" w:cs="Calibri"/>
-        </w:rPr>
-        <w:t xml:space="preserve"> </w:t>
+        <w:t xml:space="preserve"> de angular  ejecuto </w:t>
       </w:r>
     </w:p>
     <w:p>
@@ -219,7 +197,6 @@
         </w:rPr>
         <w:t>&lt;</w:t>
       </w:r>
-      <w:proofErr w:type="gramStart"/>
       <w:r>
         <w:rPr>
           <w:rFonts w:ascii="Consolas" w:eastAsia="Consolas" w:hAnsi="Consolas" w:cs="Consolas"/>
@@ -227,9 +204,9 @@
           <w:sz w:val="24"/>
           <w:shd w:val="clear" w:color="auto" w:fill="292D3E"/>
         </w:rPr>
-        <w:t>app</w:t>
-      </w:r>
-      <w:proofErr w:type="gramEnd"/>
+        <w:t>app-</w:t>
+      </w:r>
+      <w:proofErr w:type="spellStart"/>
       <w:r>
         <w:rPr>
           <w:rFonts w:ascii="Consolas" w:eastAsia="Consolas" w:hAnsi="Consolas" w:cs="Consolas"/>
@@ -237,9 +214,18 @@
           <w:sz w:val="24"/>
           <w:shd w:val="clear" w:color="auto" w:fill="292D3E"/>
         </w:rPr>
-        <w:t>-</w:t>
-      </w:r>
-      <w:proofErr w:type="spellStart"/>
+        <w:t>root</w:t>
+      </w:r>
+      <w:proofErr w:type="spellEnd"/>
+      <w:r>
+        <w:rPr>
+          <w:rFonts w:ascii="Consolas" w:eastAsia="Consolas" w:hAnsi="Consolas" w:cs="Consolas"/>
+          <w:color w:val="89DDFF"/>
+          <w:sz w:val="24"/>
+          <w:shd w:val="clear" w:color="auto" w:fill="292D3E"/>
+        </w:rPr>
+        <w:t>&gt;&lt;/</w:t>
+      </w:r>
       <w:r>
         <w:rPr>
           <w:rFonts w:ascii="Consolas" w:eastAsia="Consolas" w:hAnsi="Consolas" w:cs="Consolas"/>
@@ -247,6 +233,16 @@
           <w:sz w:val="24"/>
           <w:shd w:val="clear" w:color="auto" w:fill="292D3E"/>
         </w:rPr>
+        <w:t>app-</w:t>
+      </w:r>
+      <w:proofErr w:type="spellStart"/>
+      <w:r>
+        <w:rPr>
+          <w:rFonts w:ascii="Consolas" w:eastAsia="Consolas" w:hAnsi="Consolas" w:cs="Consolas"/>
+          <w:color w:val="FF5572"/>
+          <w:sz w:val="24"/>
+          <w:shd w:val="clear" w:color="auto" w:fill="292D3E"/>
+        </w:rPr>
         <w:t>root</w:t>
       </w:r>
       <w:proofErr w:type="spellEnd"/>
@@ -257,35 +253,6 @@
           <w:sz w:val="24"/>
           <w:shd w:val="clear" w:color="auto" w:fill="292D3E"/>
         </w:rPr>
-        <w:t>&gt;&lt;/</w:t>
-      </w:r>
-      <w:r>
-        <w:rPr>
-          <w:rFonts w:ascii="Consolas" w:eastAsia="Consolas" w:hAnsi="Consolas" w:cs="Consolas"/>
-          <w:color w:val="FF5572"/>
-          <w:sz w:val="24"/>
-          <w:shd w:val="clear" w:color="auto" w:fill="292D3E"/>
-        </w:rPr>
-        <w:t>app-</w:t>
-      </w:r>
-      <w:proofErr w:type="spellStart"/>
-      <w:r>
-        <w:rPr>
-          <w:rFonts w:ascii="Consolas" w:eastAsia="Consolas" w:hAnsi="Consolas" w:cs="Consolas"/>
-          <w:color w:val="FF5572"/>
-          <w:sz w:val="24"/>
-          <w:shd w:val="clear" w:color="auto" w:fill="292D3E"/>
-        </w:rPr>
-        <w:t>root</w:t>
-      </w:r>
-      <w:proofErr w:type="spellEnd"/>
-      <w:r>
-        <w:rPr>
-          <w:rFonts w:ascii="Consolas" w:eastAsia="Consolas" w:hAnsi="Consolas" w:cs="Consolas"/>
-          <w:color w:val="89DDFF"/>
-          <w:sz w:val="24"/>
-          <w:shd w:val="clear" w:color="auto" w:fill="292D3E"/>
-        </w:rPr>
         <w:t>&gt;</w:t>
       </w:r>
     </w:p>
@@ -309,19 +276,11 @@
         <w:t xml:space="preserve">Es un selector del </w:t>
       </w:r>
       <w:proofErr w:type="spellStart"/>
-      <w:proofErr w:type="gramStart"/>
-      <w:r>
-        <w:rPr>
-          <w:rFonts w:ascii="Calibri" w:eastAsia="Calibri" w:hAnsi="Calibri" w:cs="Calibri"/>
-        </w:rPr>
-        <w:t>app.compomponent</w:t>
-      </w:r>
-      <w:proofErr w:type="gramEnd"/>
-      <w:r>
-        <w:rPr>
-          <w:rFonts w:ascii="Calibri" w:eastAsia="Calibri" w:hAnsi="Calibri" w:cs="Calibri"/>
-        </w:rPr>
-        <w:t>.ts</w:t>
+      <w:r>
+        <w:rPr>
+          <w:rFonts w:ascii="Calibri" w:eastAsia="Calibri" w:hAnsi="Calibri" w:cs="Calibri"/>
+        </w:rPr>
+        <w:t>app.compomponent.ts</w:t>
       </w:r>
       <w:proofErr w:type="spellEnd"/>
     </w:p>
@@ -588,7 +547,6 @@
         </w:rPr>
         <w:t>my-app-01</w:t>
       </w:r>
-      <w:proofErr w:type="gramStart"/>
       <w:r>
         <w:rPr>
           <w:rFonts w:ascii="Consolas" w:eastAsia="Consolas" w:hAnsi="Consolas" w:cs="Consolas"/>
@@ -609,7 +567,6 @@
         </w:rPr>
         <w:t>;</w:t>
       </w:r>
-      <w:proofErr w:type="gramEnd"/>
     </w:p>
     <w:p>
       <w:pPr>
@@ -628,7 +585,6 @@
           <w:sz w:val="24"/>
           <w:shd w:val="clear" w:color="auto" w:fill="292D3E"/>
         </w:rPr>
-        <w:lastRenderedPageBreak/>
         <w:t>}</w:t>
       </w:r>
     </w:p>
@@ -676,7 +632,6 @@
           <w:shd w:val="clear" w:color="auto" w:fill="292D3E"/>
         </w:rPr>
       </w:pPr>
-      <w:proofErr w:type="gramStart"/>
       <w:r>
         <w:rPr>
           <w:rFonts w:ascii="Consolas" w:eastAsia="Consolas" w:hAnsi="Consolas" w:cs="Consolas"/>
@@ -697,7 +652,6 @@
         <w:t>title</w:t>
       </w:r>
       <w:proofErr w:type="spellEnd"/>
-      <w:proofErr w:type="gramEnd"/>
       <w:r>
         <w:rPr>
           <w:rFonts w:ascii="Consolas" w:eastAsia="Consolas" w:hAnsi="Consolas" w:cs="Consolas"/>
@@ -710,23 +664,20 @@
     </w:p>
     <w:p>
       <w:pPr>
-        <w:rPr>
-          <w:rFonts w:ascii="Calibri" w:eastAsia="Calibri" w:hAnsi="Calibri" w:cs="Calibri"/>
-        </w:rPr>
-      </w:pPr>
-    </w:p>
-    <w:p>
-      <w:pPr>
+        <w:spacing w:after="0" w:line="330" w:lineRule="auto"/>
+        <w:rPr>
+          <w:rFonts w:ascii="Consolas" w:eastAsia="Consolas" w:hAnsi="Consolas" w:cs="Consolas"/>
+          <w:color w:val="BFC7D5"/>
+          <w:sz w:val="24"/>
+          <w:shd w:val="clear" w:color="auto" w:fill="292D3E"/>
+        </w:rPr>
+      </w:pPr>
+      <w:r>
         <w:rPr>
           <w:rFonts w:ascii="Calibri" w:eastAsia="Calibri" w:hAnsi="Calibri" w:cs="Calibri"/>
           <w:sz w:val="44"/>
         </w:rPr>
-      </w:pPr>
-      <w:r>
-        <w:rPr>
-          <w:rFonts w:ascii="Calibri" w:eastAsia="Calibri" w:hAnsi="Calibri" w:cs="Calibri"/>
-          <w:sz w:val="44"/>
-        </w:rPr>
+        <w:lastRenderedPageBreak/>
         <w:t>Pasar datos de un componente de padre a hijo</w:t>
       </w:r>
     </w:p>
@@ -812,37 +763,16 @@
           <w:sz w:val="20"/>
           <w:shd w:val="clear" w:color="auto" w:fill="282C34"/>
         </w:rPr>
-        <w:t>@</w:t>
-      </w:r>
-      <w:proofErr w:type="gramStart"/>
-      <w:r>
-        <w:rPr>
-          <w:rFonts w:ascii="Courier New" w:eastAsia="Courier New" w:hAnsi="Courier New" w:cs="Courier New"/>
-          <w:i/>
-          <w:color w:val="E5C07B"/>
-          <w:sz w:val="20"/>
-          <w:shd w:val="clear" w:color="auto" w:fill="282C34"/>
-        </w:rPr>
-        <w:t>Input</w:t>
-      </w:r>
-      <w:r>
-        <w:rPr>
-          <w:rFonts w:ascii="Courier New" w:eastAsia="Courier New" w:hAnsi="Courier New" w:cs="Courier New"/>
-          <w:color w:val="BBBBBB"/>
-          <w:sz w:val="20"/>
-          <w:shd w:val="clear" w:color="auto" w:fill="282C34"/>
-        </w:rPr>
-        <w:t>(</w:t>
-      </w:r>
-      <w:proofErr w:type="gramEnd"/>
-      <w:r>
-        <w:rPr>
-          <w:rFonts w:ascii="Courier New" w:eastAsia="Courier New" w:hAnsi="Courier New" w:cs="Courier New"/>
-          <w:color w:val="BBBBBB"/>
-          <w:sz w:val="20"/>
-          <w:shd w:val="clear" w:color="auto" w:fill="282C34"/>
-        </w:rPr>
-        <w:t xml:space="preserve">) </w:t>
+        <w:t>@Input</w:t>
+      </w:r>
+      <w:r>
+        <w:rPr>
+          <w:rFonts w:ascii="Courier New" w:eastAsia="Courier New" w:hAnsi="Courier New" w:cs="Courier New"/>
+          <w:color w:val="BBBBBB"/>
+          <w:sz w:val="20"/>
+          <w:shd w:val="clear" w:color="auto" w:fill="282C34"/>
+        </w:rPr>
+        <w:t xml:space="preserve">() </w:t>
       </w:r>
       <w:proofErr w:type="spellStart"/>
       <w:r>
@@ -1019,7 +949,6 @@
         </w:rPr>
         <w:t>card</w:t>
       </w:r>
-      <w:proofErr w:type="gramStart"/>
       <w:r>
         <w:rPr>
           <w:rFonts w:ascii="Courier New" w:eastAsia="Courier New" w:hAnsi="Courier New" w:cs="Courier New"/>
@@ -1042,7 +971,6 @@
         <w:t>*</w:t>
       </w:r>
       <w:proofErr w:type="spellStart"/>
-      <w:proofErr w:type="gramEnd"/>
       <w:r>
         <w:rPr>
           <w:rFonts w:ascii="Courier New" w:eastAsia="Courier New" w:hAnsi="Courier New" w:cs="Courier New"/>
@@ -1168,23 +1096,7 @@
           <w:rFonts w:ascii="Calibri" w:eastAsia="Calibri" w:hAnsi="Calibri" w:cs="Calibri"/>
           <w:sz w:val="24"/>
         </w:rPr>
-        <w:t xml:space="preserve">Se lee los datos que ingresan mediante </w:t>
-      </w:r>
-      <w:proofErr w:type="gramStart"/>
-      <w:r>
-        <w:rPr>
-          <w:rFonts w:ascii="Calibri" w:eastAsia="Calibri" w:hAnsi="Calibri" w:cs="Calibri"/>
-          <w:sz w:val="24"/>
-        </w:rPr>
-        <w:t>las anotación</w:t>
-      </w:r>
-      <w:proofErr w:type="gramEnd"/>
-      <w:r>
-        <w:rPr>
-          <w:rFonts w:ascii="Calibri" w:eastAsia="Calibri" w:hAnsi="Calibri" w:cs="Calibri"/>
-          <w:sz w:val="24"/>
-        </w:rPr>
-        <w:t xml:space="preserve"> {{</w:t>
+        <w:t>Se lee los datos que ingresan mediante las anotación {{</w:t>
       </w:r>
       <w:proofErr w:type="spellStart"/>
       <w:r>
@@ -1226,11 +1138,100 @@
           <w:sz w:val="44"/>
         </w:rPr>
       </w:pPr>
-      <w:r>
+    </w:p>
+    <w:p>
+      <w:pPr>
         <w:rPr>
           <w:rFonts w:ascii="Calibri" w:eastAsia="Calibri" w:hAnsi="Calibri" w:cs="Calibri"/>
           <w:sz w:val="44"/>
         </w:rPr>
+      </w:pPr>
+    </w:p>
+    <w:p>
+      <w:pPr>
+        <w:rPr>
+          <w:rFonts w:ascii="Calibri" w:eastAsia="Calibri" w:hAnsi="Calibri" w:cs="Calibri"/>
+          <w:sz w:val="44"/>
+        </w:rPr>
+      </w:pPr>
+    </w:p>
+    <w:p>
+      <w:pPr>
+        <w:rPr>
+          <w:rFonts w:ascii="Calibri" w:eastAsia="Calibri" w:hAnsi="Calibri" w:cs="Calibri"/>
+          <w:sz w:val="44"/>
+        </w:rPr>
+      </w:pPr>
+    </w:p>
+    <w:p>
+      <w:pPr>
+        <w:rPr>
+          <w:rFonts w:ascii="Calibri" w:eastAsia="Calibri" w:hAnsi="Calibri" w:cs="Calibri"/>
+          <w:sz w:val="44"/>
+        </w:rPr>
+      </w:pPr>
+    </w:p>
+    <w:p>
+      <w:pPr>
+        <w:rPr>
+          <w:rFonts w:ascii="Calibri" w:eastAsia="Calibri" w:hAnsi="Calibri" w:cs="Calibri"/>
+          <w:sz w:val="44"/>
+        </w:rPr>
+      </w:pPr>
+    </w:p>
+    <w:p>
+      <w:pPr>
+        <w:rPr>
+          <w:rFonts w:ascii="Calibri" w:eastAsia="Calibri" w:hAnsi="Calibri" w:cs="Calibri"/>
+          <w:sz w:val="44"/>
+        </w:rPr>
+      </w:pPr>
+    </w:p>
+    <w:p>
+      <w:pPr>
+        <w:rPr>
+          <w:rFonts w:ascii="Calibri" w:eastAsia="Calibri" w:hAnsi="Calibri" w:cs="Calibri"/>
+          <w:sz w:val="44"/>
+        </w:rPr>
+      </w:pPr>
+    </w:p>
+    <w:p>
+      <w:pPr>
+        <w:rPr>
+          <w:rFonts w:ascii="Calibri" w:eastAsia="Calibri" w:hAnsi="Calibri" w:cs="Calibri"/>
+          <w:sz w:val="44"/>
+        </w:rPr>
+      </w:pPr>
+    </w:p>
+    <w:p>
+      <w:pPr>
+        <w:rPr>
+          <w:rFonts w:ascii="Calibri" w:eastAsia="Calibri" w:hAnsi="Calibri" w:cs="Calibri"/>
+          <w:sz w:val="44"/>
+        </w:rPr>
+      </w:pPr>
+    </w:p>
+    <w:p>
+      <w:pPr>
+        <w:rPr>
+          <w:rFonts w:ascii="Calibri" w:eastAsia="Calibri" w:hAnsi="Calibri" w:cs="Calibri"/>
+          <w:sz w:val="44"/>
+        </w:rPr>
+      </w:pPr>
+    </w:p>
+    <w:p>
+      <w:pPr>
+        <w:rPr>
+          <w:rFonts w:ascii="Calibri" w:eastAsia="Calibri" w:hAnsi="Calibri" w:cs="Calibri"/>
+          <w:sz w:val="44"/>
+        </w:rPr>
+      </w:pPr>
+      <w:r>
+        <w:rPr>
+          <w:rFonts w:ascii="Calibri" w:eastAsia="Calibri" w:hAnsi="Calibri" w:cs="Calibri"/>
+          <w:sz w:val="44"/>
+        </w:rPr>
+        <w:lastRenderedPageBreak/>
         <w:t xml:space="preserve">Pasar datos de un componente a </w:t>
       </w:r>
       <w:proofErr w:type="spellStart"/>
@@ -1374,7 +1375,6 @@
           <w:shd w:val="clear" w:color="auto" w:fill="282C34"/>
         </w:rPr>
       </w:pPr>
-      <w:proofErr w:type="gramStart"/>
       <w:r>
         <w:rPr>
           <w:rFonts w:ascii="Courier New" w:eastAsia="Courier New" w:hAnsi="Courier New" w:cs="Courier New"/>
@@ -1395,7 +1395,6 @@
         <w:t>(</w:t>
       </w:r>
       <w:proofErr w:type="spellStart"/>
-      <w:proofErr w:type="gramEnd"/>
       <w:r>
         <w:rPr>
           <w:rFonts w:ascii="Courier New" w:eastAsia="Courier New" w:hAnsi="Courier New" w:cs="Courier New"/>
@@ -1519,7 +1518,6 @@
         </w:rPr>
         <w:t>@Output</w:t>
       </w:r>
-      <w:proofErr w:type="gramStart"/>
       <w:r>
         <w:rPr>
           <w:rFonts w:ascii="Courier New" w:eastAsia="Courier New" w:hAnsi="Courier New" w:cs="Courier New"/>
@@ -1540,7 +1538,6 @@
         </w:rPr>
         <w:t>disparadorDeFavoritos</w:t>
       </w:r>
-      <w:proofErr w:type="gramEnd"/>
       <w:r>
         <w:rPr>
           <w:rFonts w:ascii="Courier New" w:eastAsia="Courier New" w:hAnsi="Courier New" w:cs="Courier New"/>
@@ -1677,7 +1674,6 @@
           <w:shd w:val="clear" w:color="auto" w:fill="282C34"/>
         </w:rPr>
       </w:pPr>
-      <w:proofErr w:type="gramStart"/>
       <w:r>
         <w:rPr>
           <w:rFonts w:ascii="Courier New" w:eastAsia="Courier New" w:hAnsi="Courier New" w:cs="Courier New"/>
@@ -1724,7 +1720,6 @@
         </w:rPr>
         <w:t>disparadorDeFavoritos</w:t>
       </w:r>
-      <w:proofErr w:type="gramEnd"/>
       <w:r>
         <w:rPr>
           <w:rFonts w:ascii="Courier New" w:eastAsia="Courier New" w:hAnsi="Courier New" w:cs="Courier New"/>
@@ -1828,24 +1823,7 @@
           <w:rFonts w:ascii="Calibri" w:eastAsia="Calibri" w:hAnsi="Calibri" w:cs="Calibri"/>
           <w:sz w:val="24"/>
         </w:rPr>
-        <w:lastRenderedPageBreak/>
-        <w:t xml:space="preserve">luego se lo recibe en </w:t>
-      </w:r>
-      <w:proofErr w:type="gramStart"/>
-      <w:r>
-        <w:rPr>
-          <w:rFonts w:ascii="Calibri" w:eastAsia="Calibri" w:hAnsi="Calibri" w:cs="Calibri"/>
-          <w:sz w:val="24"/>
-        </w:rPr>
-        <w:t>otro clase</w:t>
-      </w:r>
-      <w:proofErr w:type="gramEnd"/>
-      <w:r>
-        <w:rPr>
-          <w:rFonts w:ascii="Calibri" w:eastAsia="Calibri" w:hAnsi="Calibri" w:cs="Calibri"/>
-          <w:sz w:val="24"/>
-        </w:rPr>
-        <w:t xml:space="preserve"> componente los datos emitidos, dentro de las llaves de subscribe se ejecuta funciones que tendrán en “data” lo enviado </w:t>
+        <w:t xml:space="preserve">luego se lo recibe en otro clase componente los datos emitidos, dentro de las llaves de subscribe se ejecuta funciones que tendrán en “data” lo enviado </w:t>
       </w:r>
       <w:proofErr w:type="spellStart"/>
       <w:r>
@@ -1893,7 +1871,6 @@
         </w:rPr>
       </w:pPr>
       <w:proofErr w:type="spellStart"/>
-      <w:proofErr w:type="gramStart"/>
       <w:r>
         <w:rPr>
           <w:rFonts w:ascii="Courier New" w:eastAsia="Courier New" w:hAnsi="Courier New" w:cs="Courier New"/>
@@ -1940,7 +1917,6 @@
         </w:rPr>
         <w:t>disparadorDeFavoritos</w:t>
       </w:r>
-      <w:proofErr w:type="gramEnd"/>
       <w:r>
         <w:rPr>
           <w:rFonts w:ascii="Courier New" w:eastAsia="Courier New" w:hAnsi="Courier New" w:cs="Courier New"/>
@@ -2095,11 +2071,76 @@
           <w:sz w:val="44"/>
         </w:rPr>
       </w:pPr>
-      <w:r>
+    </w:p>
+    <w:p>
+      <w:pPr>
         <w:rPr>
           <w:rFonts w:ascii="Calibri" w:eastAsia="Calibri" w:hAnsi="Calibri" w:cs="Calibri"/>
           <w:sz w:val="44"/>
         </w:rPr>
+      </w:pPr>
+    </w:p>
+    <w:p>
+      <w:pPr>
+        <w:rPr>
+          <w:rFonts w:ascii="Calibri" w:eastAsia="Calibri" w:hAnsi="Calibri" w:cs="Calibri"/>
+          <w:sz w:val="44"/>
+        </w:rPr>
+      </w:pPr>
+    </w:p>
+    <w:p>
+      <w:pPr>
+        <w:rPr>
+          <w:rFonts w:ascii="Calibri" w:eastAsia="Calibri" w:hAnsi="Calibri" w:cs="Calibri"/>
+          <w:sz w:val="44"/>
+        </w:rPr>
+      </w:pPr>
+    </w:p>
+    <w:p>
+      <w:pPr>
+        <w:rPr>
+          <w:rFonts w:ascii="Calibri" w:eastAsia="Calibri" w:hAnsi="Calibri" w:cs="Calibri"/>
+          <w:sz w:val="44"/>
+        </w:rPr>
+      </w:pPr>
+    </w:p>
+    <w:p>
+      <w:pPr>
+        <w:rPr>
+          <w:rFonts w:ascii="Calibri" w:eastAsia="Calibri" w:hAnsi="Calibri" w:cs="Calibri"/>
+          <w:sz w:val="44"/>
+        </w:rPr>
+      </w:pPr>
+    </w:p>
+    <w:p>
+      <w:pPr>
+        <w:rPr>
+          <w:rFonts w:ascii="Calibri" w:eastAsia="Calibri" w:hAnsi="Calibri" w:cs="Calibri"/>
+          <w:sz w:val="44"/>
+        </w:rPr>
+      </w:pPr>
+    </w:p>
+    <w:p>
+      <w:pPr>
+        <w:rPr>
+          <w:rFonts w:ascii="Calibri" w:eastAsia="Calibri" w:hAnsi="Calibri" w:cs="Calibri"/>
+          <w:sz w:val="44"/>
+        </w:rPr>
+      </w:pPr>
+    </w:p>
+    <w:p>
+      <w:pPr>
+        <w:rPr>
+          <w:rFonts w:ascii="Calibri" w:eastAsia="Calibri" w:hAnsi="Calibri" w:cs="Calibri"/>
+          <w:sz w:val="44"/>
+        </w:rPr>
+      </w:pPr>
+      <w:r>
+        <w:rPr>
+          <w:rFonts w:ascii="Calibri" w:eastAsia="Calibri" w:hAnsi="Calibri" w:cs="Calibri"/>
+          <w:sz w:val="44"/>
+        </w:rPr>
+        <w:lastRenderedPageBreak/>
         <w:t>PETICIONES POR GET</w:t>
       </w:r>
     </w:p>
@@ -2162,7 +2203,6 @@
           <w:shd w:val="clear" w:color="auto" w:fill="282C34"/>
         </w:rPr>
       </w:pPr>
-      <w:proofErr w:type="gramStart"/>
       <w:r>
         <w:rPr>
           <w:rFonts w:ascii="Courier New" w:eastAsia="Courier New" w:hAnsi="Courier New" w:cs="Courier New"/>
@@ -2183,7 +2223,6 @@
         <w:t>(</w:t>
       </w:r>
       <w:proofErr w:type="spellStart"/>
-      <w:proofErr w:type="gramEnd"/>
       <w:r>
         <w:rPr>
           <w:rFonts w:ascii="Courier New" w:eastAsia="Courier New" w:hAnsi="Courier New" w:cs="Courier New"/>
@@ -2265,21 +2304,12 @@
         <w:t xml:space="preserve">y luego se debe agregar en el </w:t>
       </w:r>
       <w:proofErr w:type="spellStart"/>
-      <w:proofErr w:type="gramStart"/>
-      <w:r>
-        <w:rPr>
-          <w:rFonts w:ascii="Calibri" w:eastAsia="Calibri" w:hAnsi="Calibri" w:cs="Calibri"/>
-          <w:sz w:val="24"/>
-        </w:rPr>
-        <w:t>app.module</w:t>
-      </w:r>
-      <w:proofErr w:type="gramEnd"/>
-      <w:r>
-        <w:rPr>
-          <w:rFonts w:ascii="Calibri" w:eastAsia="Calibri" w:hAnsi="Calibri" w:cs="Calibri"/>
-          <w:sz w:val="24"/>
-        </w:rPr>
-        <w:t>.ts</w:t>
+      <w:r>
+        <w:rPr>
+          <w:rFonts w:ascii="Calibri" w:eastAsia="Calibri" w:hAnsi="Calibri" w:cs="Calibri"/>
+          <w:sz w:val="24"/>
+        </w:rPr>
+        <w:t>app.module.ts</w:t>
       </w:r>
       <w:proofErr w:type="spellEnd"/>
       <w:r>
@@ -2447,7 +2477,6 @@
         </w:rPr>
         <w:t>(</w:t>
       </w:r>
-      <w:proofErr w:type="gramStart"/>
       <w:r>
         <w:rPr>
           <w:rFonts w:ascii="Courier New" w:eastAsia="Courier New" w:hAnsi="Courier New" w:cs="Courier New"/>
@@ -2479,7 +2508,6 @@
         </w:rPr>
         <w:t>string</w:t>
       </w:r>
-      <w:proofErr w:type="gramEnd"/>
       <w:r>
         <w:rPr>
           <w:rFonts w:ascii="Courier New" w:eastAsia="Courier New" w:hAnsi="Courier New" w:cs="Courier New"/>
@@ -2715,7 +2743,6 @@
         <w:t xml:space="preserve"> </w:t>
       </w:r>
       <w:proofErr w:type="spellStart"/>
-      <w:proofErr w:type="gramStart"/>
       <w:r>
         <w:rPr>
           <w:rFonts w:ascii="Courier New" w:eastAsia="Courier New" w:hAnsi="Courier New" w:cs="Courier New"/>
@@ -2733,17 +2760,7 @@
           <w:sz w:val="20"/>
           <w:shd w:val="clear" w:color="auto" w:fill="282C34"/>
         </w:rPr>
-        <w:t>(</w:t>
-      </w:r>
-      <w:proofErr w:type="gramEnd"/>
-      <w:r>
-        <w:rPr>
-          <w:rFonts w:ascii="Courier New" w:eastAsia="Courier New" w:hAnsi="Courier New" w:cs="Courier New"/>
-          <w:color w:val="BBBBBB"/>
-          <w:sz w:val="20"/>
-          <w:shd w:val="clear" w:color="auto" w:fill="282C34"/>
-        </w:rPr>
-        <w:t>) {</w:t>
+        <w:t>() {</w:t>
       </w:r>
       <w:r>
         <w:rPr>
@@ -2976,11 +2993,68 @@
           <w:sz w:val="40"/>
         </w:rPr>
       </w:pPr>
-      <w:r>
+    </w:p>
+    <w:p>
+      <w:pPr>
         <w:rPr>
           <w:rFonts w:ascii="Calibri" w:eastAsia="Calibri" w:hAnsi="Calibri" w:cs="Calibri"/>
           <w:sz w:val="40"/>
         </w:rPr>
+      </w:pPr>
+    </w:p>
+    <w:p>
+      <w:pPr>
+        <w:rPr>
+          <w:rFonts w:ascii="Calibri" w:eastAsia="Calibri" w:hAnsi="Calibri" w:cs="Calibri"/>
+          <w:sz w:val="40"/>
+        </w:rPr>
+      </w:pPr>
+    </w:p>
+    <w:p>
+      <w:pPr>
+        <w:rPr>
+          <w:rFonts w:ascii="Calibri" w:eastAsia="Calibri" w:hAnsi="Calibri" w:cs="Calibri"/>
+          <w:sz w:val="40"/>
+        </w:rPr>
+      </w:pPr>
+    </w:p>
+    <w:p>
+      <w:pPr>
+        <w:rPr>
+          <w:rFonts w:ascii="Calibri" w:eastAsia="Calibri" w:hAnsi="Calibri" w:cs="Calibri"/>
+          <w:sz w:val="40"/>
+        </w:rPr>
+      </w:pPr>
+    </w:p>
+    <w:p>
+      <w:pPr>
+        <w:rPr>
+          <w:rFonts w:ascii="Calibri" w:eastAsia="Calibri" w:hAnsi="Calibri" w:cs="Calibri"/>
+          <w:sz w:val="40"/>
+        </w:rPr>
+      </w:pPr>
+    </w:p>
+    <w:p>
+      <w:pPr>
+        <w:rPr>
+          <w:rFonts w:ascii="Calibri" w:eastAsia="Calibri" w:hAnsi="Calibri" w:cs="Calibri"/>
+          <w:sz w:val="40"/>
+        </w:rPr>
+      </w:pPr>
+    </w:p>
+    <w:p>
+      <w:pPr>
+        <w:rPr>
+          <w:rFonts w:ascii="Calibri" w:eastAsia="Calibri" w:hAnsi="Calibri" w:cs="Calibri"/>
+          <w:sz w:val="40"/>
+        </w:rPr>
+      </w:pPr>
+      <w:r>
+        <w:rPr>
+          <w:rFonts w:ascii="Calibri" w:eastAsia="Calibri" w:hAnsi="Calibri" w:cs="Calibri"/>
+          <w:sz w:val="40"/>
+        </w:rPr>
+        <w:lastRenderedPageBreak/>
         <w:t>CREAR RUTAS</w:t>
       </w:r>
     </w:p>
@@ -3028,23 +3102,13 @@
         <w:t>Luego en el app-</w:t>
       </w:r>
       <w:proofErr w:type="spellStart"/>
-      <w:proofErr w:type="gramStart"/>
       <w:r>
         <w:rPr>
           <w:rFonts w:ascii="Calibri" w:eastAsia="Calibri" w:hAnsi="Calibri" w:cs="Calibri"/>
           <w:sz w:val="24"/>
           <w:u w:val="single"/>
         </w:rPr>
-        <w:t>routing.module</w:t>
-      </w:r>
-      <w:proofErr w:type="gramEnd"/>
-      <w:r>
-        <w:rPr>
-          <w:rFonts w:ascii="Calibri" w:eastAsia="Calibri" w:hAnsi="Calibri" w:cs="Calibri"/>
-          <w:sz w:val="24"/>
-          <w:u w:val="single"/>
-        </w:rPr>
-        <w:t>.ts</w:t>
+        <w:t>routing.module.ts</w:t>
       </w:r>
       <w:proofErr w:type="spellEnd"/>
       <w:r>
@@ -3122,7 +3186,6 @@
           <w:shd w:val="clear" w:color="auto" w:fill="282C34"/>
           <w:lang w:val="en-US"/>
         </w:rPr>
-        <w:lastRenderedPageBreak/>
         <w:t xml:space="preserve">const </w:t>
       </w:r>
       <w:r>
@@ -3385,19 +3448,8 @@
           <w:lang w:val="en-US"/>
         </w:rPr>
         <w:br/>
-      </w:r>
-      <w:proofErr w:type="gramStart"/>
-      <w:r>
-        <w:rPr>
-          <w:rFonts w:ascii="Courier New" w:eastAsia="Courier New" w:hAnsi="Courier New" w:cs="Courier New"/>
-          <w:color w:val="BBBBBB"/>
-          <w:sz w:val="20"/>
-          <w:shd w:val="clear" w:color="auto" w:fill="282C34"/>
-          <w:lang w:val="en-US"/>
-        </w:rPr>
         <w:t>];</w:t>
       </w:r>
-      <w:proofErr w:type="gramEnd"/>
     </w:p>
     <w:p>
       <w:pPr>
@@ -3416,7 +3468,6 @@
           <w:sz w:val="24"/>
         </w:rPr>
       </w:pPr>
-      <w:proofErr w:type="gramStart"/>
       <w:r>
         <w:rPr>
           <w:rFonts w:ascii="Calibri" w:eastAsia="Calibri" w:hAnsi="Calibri" w:cs="Calibri"/>
@@ -3425,7 +3476,6 @@
         </w:rPr>
         <w:t>con :</w:t>
       </w:r>
-      <w:proofErr w:type="gramEnd"/>
       <w:r>
         <w:rPr>
           <w:rFonts w:ascii="Calibri" w:eastAsia="Calibri" w:hAnsi="Calibri" w:cs="Calibri"/>
@@ -3516,17 +3566,8 @@
           <w:rFonts w:ascii="Calibri" w:eastAsia="Calibri" w:hAnsi="Calibri" w:cs="Calibri"/>
           <w:sz w:val="24"/>
         </w:rPr>
-        <w:t xml:space="preserve">posteriormente se coloca en el app.componente.html la etiqueta que permite el pasaje de las rutas por la </w:t>
-      </w:r>
-      <w:proofErr w:type="gramStart"/>
-      <w:r>
-        <w:rPr>
-          <w:rFonts w:ascii="Calibri" w:eastAsia="Calibri" w:hAnsi="Calibri" w:cs="Calibri"/>
-          <w:sz w:val="24"/>
-        </w:rPr>
-        <w:t>app</w:t>
-      </w:r>
-      <w:proofErr w:type="gramEnd"/>
+        <w:t>posteriormente se coloca en el app.componente.html la etiqueta que permite el pasaje de las rutas por la app</w:t>
+      </w:r>
     </w:p>
     <w:p>
       <w:pPr>
@@ -3644,23 +3685,7 @@
           <w:rFonts w:ascii="Calibri" w:eastAsia="Calibri" w:hAnsi="Calibri" w:cs="Calibri"/>
           <w:sz w:val="24"/>
         </w:rPr>
-        <w:t xml:space="preserve">De la siguiente forma se utiliza para hacer mención </w:t>
-      </w:r>
-      <w:proofErr w:type="gramStart"/>
-      <w:r>
-        <w:rPr>
-          <w:rFonts w:ascii="Calibri" w:eastAsia="Calibri" w:hAnsi="Calibri" w:cs="Calibri"/>
-          <w:sz w:val="24"/>
-        </w:rPr>
-        <w:t>al</w:t>
-      </w:r>
-      <w:proofErr w:type="gramEnd"/>
-      <w:r>
-        <w:rPr>
-          <w:rFonts w:ascii="Calibri" w:eastAsia="Calibri" w:hAnsi="Calibri" w:cs="Calibri"/>
-          <w:sz w:val="24"/>
-        </w:rPr>
-        <w:t xml:space="preserve"> uso de una ruta</w:t>
+        <w:t>De la siguiente forma se utiliza para hacer mención al uso de una ruta</w:t>
       </w:r>
     </w:p>
     <w:p>
@@ -3806,18 +3831,7 @@
           <w:shd w:val="clear" w:color="auto" w:fill="282C34"/>
           <w:lang w:val="en-US"/>
         </w:rPr>
-        <w:t>detail</w:t>
-      </w:r>
-      <w:proofErr w:type="gramStart"/>
-      <w:r>
-        <w:rPr>
-          <w:rFonts w:ascii="Courier New" w:eastAsia="Courier New" w:hAnsi="Courier New" w:cs="Courier New"/>
-          <w:color w:val="89CA78"/>
-          <w:sz w:val="20"/>
-          <w:shd w:val="clear" w:color="auto" w:fill="282C34"/>
-          <w:lang w:val="en-US"/>
-        </w:rPr>
-        <w:t>'</w:t>
+        <w:t>detail'</w:t>
       </w:r>
       <w:r>
         <w:rPr>
@@ -3860,7 +3874,6 @@
         <w:t>id</w:t>
       </w:r>
       <w:proofErr w:type="spellEnd"/>
-      <w:proofErr w:type="gramEnd"/>
       <w:r>
         <w:rPr>
           <w:rFonts w:ascii="Courier New" w:eastAsia="Courier New" w:hAnsi="Courier New" w:cs="Courier New"/>
@@ -4000,7 +4013,6 @@
           <w:lang w:val="en-US"/>
         </w:rPr>
       </w:pPr>
-      <w:proofErr w:type="gramStart"/>
       <w:r>
         <w:rPr>
           <w:rFonts w:ascii="Courier New" w:eastAsia="Courier New" w:hAnsi="Courier New" w:cs="Courier New"/>
@@ -4022,7 +4034,6 @@
         </w:rPr>
         <w:t>(</w:t>
       </w:r>
-      <w:proofErr w:type="gramEnd"/>
       <w:r>
         <w:rPr>
           <w:rFonts w:ascii="Courier New" w:eastAsia="Courier New" w:hAnsi="Courier New" w:cs="Courier New"/>
@@ -4228,7 +4239,6 @@
         </w:rPr>
       </w:pPr>
       <w:proofErr w:type="spellStart"/>
-      <w:proofErr w:type="gramStart"/>
       <w:r>
         <w:rPr>
           <w:rFonts w:ascii="Courier New" w:eastAsia="Courier New" w:hAnsi="Courier New" w:cs="Courier New"/>
@@ -4275,7 +4285,6 @@
         </w:rPr>
         <w:t>params</w:t>
       </w:r>
-      <w:proofErr w:type="gramEnd"/>
       <w:r>
         <w:rPr>
           <w:rFonts w:ascii="Courier New" w:eastAsia="Courier New" w:hAnsi="Courier New" w:cs="Courier New"/>
@@ -4545,11 +4554,38 @@
           <w:sz w:val="24"/>
         </w:rPr>
       </w:pPr>
-      <w:r>
-        <w:rPr>
-          <w:rFonts w:ascii="Calibri" w:eastAsia="Calibri" w:hAnsi="Calibri" w:cs="Calibri"/>
-          <w:sz w:val="24"/>
-        </w:rPr>
+    </w:p>
+    <w:p>
+      <w:pPr>
+        <w:rPr>
+          <w:rFonts w:ascii="Calibri" w:eastAsia="Calibri" w:hAnsi="Calibri" w:cs="Calibri"/>
+          <w:sz w:val="24"/>
+        </w:rPr>
+      </w:pPr>
+    </w:p>
+    <w:p>
+      <w:pPr>
+        <w:rPr>
+          <w:rFonts w:ascii="Calibri" w:eastAsia="Calibri" w:hAnsi="Calibri" w:cs="Calibri"/>
+          <w:sz w:val="24"/>
+        </w:rPr>
+      </w:pPr>
+    </w:p>
+    <w:p>
+      <w:pPr>
+        <w:rPr>
+          <w:rFonts w:ascii="Calibri" w:eastAsia="Calibri" w:hAnsi="Calibri" w:cs="Calibri"/>
+          <w:sz w:val="40"/>
+          <w:szCs w:val="40"/>
+        </w:rPr>
+      </w:pPr>
+      <w:r>
+        <w:rPr>
+          <w:rFonts w:ascii="Calibri" w:eastAsia="Calibri" w:hAnsi="Calibri" w:cs="Calibri"/>
+          <w:sz w:val="40"/>
+          <w:szCs w:val="40"/>
+        </w:rPr>
+        <w:lastRenderedPageBreak/>
         <w:t>PETICIONES POR POST</w:t>
       </w:r>
     </w:p>
@@ -4694,7 +4730,6 @@
         </w:rPr>
         <w:t>(</w:t>
       </w:r>
-      <w:proofErr w:type="gramStart"/>
       <w:r>
         <w:rPr>
           <w:rFonts w:ascii="JetBrains Mono" w:eastAsia="JetBrains Mono" w:hAnsi="JetBrains Mono" w:cs="JetBrains Mono"/>
@@ -4723,7 +4758,6 @@
         </w:rPr>
         <w:t>string</w:t>
       </w:r>
-      <w:proofErr w:type="gramEnd"/>
       <w:r>
         <w:rPr>
           <w:rFonts w:ascii="JetBrains Mono" w:eastAsia="JetBrains Mono" w:hAnsi="JetBrains Mono" w:cs="JetBrains Mono"/>
@@ -4917,25 +4951,15 @@
           <w:rFonts w:ascii="Calibri" w:eastAsia="Calibri" w:hAnsi="Calibri" w:cs="Calibri"/>
           <w:sz w:val="24"/>
         </w:rPr>
-        <w:lastRenderedPageBreak/>
         <w:t xml:space="preserve">Luego se debe importar en el </w:t>
       </w:r>
       <w:proofErr w:type="spellStart"/>
-      <w:proofErr w:type="gramStart"/>
-      <w:r>
-        <w:rPr>
-          <w:rFonts w:ascii="Calibri" w:eastAsia="Calibri" w:hAnsi="Calibri" w:cs="Calibri"/>
-          <w:sz w:val="24"/>
-        </w:rPr>
-        <w:t>app.modules</w:t>
-      </w:r>
-      <w:proofErr w:type="gramEnd"/>
-      <w:r>
-        <w:rPr>
-          <w:rFonts w:ascii="Calibri" w:eastAsia="Calibri" w:hAnsi="Calibri" w:cs="Calibri"/>
-          <w:sz w:val="24"/>
-        </w:rPr>
-        <w:t>.ts</w:t>
+      <w:r>
+        <w:rPr>
+          <w:rFonts w:ascii="Calibri" w:eastAsia="Calibri" w:hAnsi="Calibri" w:cs="Calibri"/>
+          <w:sz w:val="24"/>
+        </w:rPr>
+        <w:t>app.modules.ts</w:t>
       </w:r>
       <w:proofErr w:type="spellEnd"/>
       <w:r>
@@ -5152,7 +5176,6 @@
         </w:rPr>
         <w:br/>
       </w:r>
-      <w:proofErr w:type="gramStart"/>
       <w:r>
         <w:rPr>
           <w:rFonts w:ascii="JetBrains Mono" w:hAnsi="JetBrains Mono"/>
@@ -5171,7 +5194,6 @@
         </w:rPr>
         <w:t>(</w:t>
       </w:r>
-      <w:proofErr w:type="gramEnd"/>
       <w:r>
         <w:rPr>
           <w:rFonts w:ascii="JetBrains Mono" w:hAnsi="JetBrains Mono"/>
@@ -5398,21 +5420,12 @@
           <w:sz w:val="24"/>
         </w:rPr>
       </w:pPr>
-      <w:proofErr w:type="gramStart"/>
-      <w:r>
-        <w:rPr>
-          <w:rFonts w:ascii="Calibri" w:eastAsia="Calibri" w:hAnsi="Calibri" w:cs="Calibri"/>
-          <w:sz w:val="24"/>
-        </w:rPr>
-        <w:t>Posteriormente  se</w:t>
-      </w:r>
-      <w:proofErr w:type="gramEnd"/>
-      <w:r>
-        <w:rPr>
-          <w:rFonts w:ascii="Calibri" w:eastAsia="Calibri" w:hAnsi="Calibri" w:cs="Calibri"/>
-          <w:sz w:val="24"/>
-        </w:rPr>
-        <w:t xml:space="preserve"> utiliza el </w:t>
+      <w:r>
+        <w:rPr>
+          <w:rFonts w:ascii="Calibri" w:eastAsia="Calibri" w:hAnsi="Calibri" w:cs="Calibri"/>
+          <w:sz w:val="24"/>
+        </w:rPr>
+        <w:t xml:space="preserve">Posteriormente  se utiliza el </w:t>
       </w:r>
       <w:proofErr w:type="spellStart"/>
       <w:r>
@@ -5551,7 +5564,6 @@
         <w:t>="</w:t>
       </w:r>
       <w:proofErr w:type="spellStart"/>
-      <w:proofErr w:type="gramStart"/>
       <w:r>
         <w:rPr>
           <w:rFonts w:ascii="JetBrains Mono" w:hAnsi="JetBrains Mono"/>
@@ -5567,16 +5579,7 @@
           <w:color w:val="E5C07B"/>
           <w:lang w:val="en-US"/>
         </w:rPr>
-        <w:t>(</w:t>
-      </w:r>
-      <w:proofErr w:type="gramEnd"/>
-      <w:r>
-        <w:rPr>
-          <w:rFonts w:ascii="JetBrains Mono" w:hAnsi="JetBrains Mono"/>
-          <w:color w:val="E5C07B"/>
-          <w:lang w:val="en-US"/>
-        </w:rPr>
-        <w:t>)</w:t>
+        <w:t>()</w:t>
       </w:r>
       <w:r>
         <w:rPr>
@@ -5883,7 +5886,6 @@
         <w:t>)="</w:t>
       </w:r>
       <w:proofErr w:type="spellStart"/>
-      <w:proofErr w:type="gramStart"/>
       <w:r>
         <w:rPr>
           <w:rFonts w:ascii="Calibri" w:eastAsia="Calibri" w:hAnsi="Calibri" w:cs="Calibri"/>
@@ -5897,15 +5899,7 @@
           <w:rFonts w:ascii="Calibri" w:eastAsia="Calibri" w:hAnsi="Calibri" w:cs="Calibri"/>
           <w:sz w:val="24"/>
         </w:rPr>
-        <w:t>(</w:t>
-      </w:r>
-      <w:proofErr w:type="gramEnd"/>
-      <w:r>
-        <w:rPr>
-          <w:rFonts w:ascii="Calibri" w:eastAsia="Calibri" w:hAnsi="Calibri" w:cs="Calibri"/>
-          <w:sz w:val="24"/>
-        </w:rPr>
-        <w:t xml:space="preserve">)" que enviara a la URL deseada el </w:t>
+        <w:t xml:space="preserve">()" que enviara a la URL deseada el </w:t>
       </w:r>
       <w:proofErr w:type="spellStart"/>
       <w:r>
@@ -5934,7 +5928,6 @@
         </w:rPr>
       </w:pPr>
       <w:proofErr w:type="spellStart"/>
-      <w:proofErr w:type="gramStart"/>
       <w:r>
         <w:rPr>
           <w:rFonts w:ascii="JetBrains Mono" w:hAnsi="JetBrains Mono"/>
@@ -5948,15 +5941,7 @@
           <w:rFonts w:ascii="JetBrains Mono" w:hAnsi="JetBrains Mono"/>
           <w:color w:val="BBBBBB"/>
         </w:rPr>
-        <w:t>(</w:t>
-      </w:r>
-      <w:proofErr w:type="gramEnd"/>
-      <w:r>
-        <w:rPr>
-          <w:rFonts w:ascii="JetBrains Mono" w:hAnsi="JetBrains Mono"/>
-          <w:color w:val="BBBBBB"/>
-        </w:rPr>
-        <w:t>) {</w:t>
+        <w:t>() {</w:t>
       </w:r>
       <w:r>
         <w:rPr>
@@ -6204,6 +6189,7 @@
           <w:sz w:val="40"/>
           <w:szCs w:val="36"/>
         </w:rPr>
+        <w:lastRenderedPageBreak/>
         <w:t>DATA TABLE</w:t>
       </w:r>
     </w:p>
@@ -6211,7 +6197,153 @@
       <w:pPr>
         <w:rPr>
           <w:rFonts w:ascii="Calibri" w:eastAsia="Calibri" w:hAnsi="Calibri" w:cs="Calibri"/>
-          <w:sz w:val="24"/>
+          <w:sz w:val="20"/>
+          <w:szCs w:val="20"/>
+        </w:rPr>
+      </w:pPr>
+      <w:hyperlink r:id="rId9" w:history="1">
+        <w:r>
+          <w:rPr>
+            <w:rStyle w:val="Hipervnculo"/>
+            <w:rFonts w:ascii="Calibri" w:eastAsia="Calibri" w:hAnsi="Calibri" w:cs="Calibri"/>
+            <w:sz w:val="20"/>
+            <w:szCs w:val="20"/>
+          </w:rPr>
+          <w:t>https://swimlane.gitbook.io/ngx-datatable/readme/installing</w:t>
+        </w:r>
+      </w:hyperlink>
+    </w:p>
+    <w:p>
+      <w:pPr>
+        <w:rPr>
+          <w:rFonts w:ascii="Calibri" w:eastAsia="Calibri" w:hAnsi="Calibri" w:cs="Calibri"/>
+          <w:sz w:val="20"/>
+          <w:szCs w:val="20"/>
+        </w:rPr>
+      </w:pPr>
+      <w:hyperlink r:id="rId10" w:history="1">
+        <w:r>
+          <w:rPr>
+            <w:rStyle w:val="Hipervnculo"/>
+            <w:rFonts w:ascii="Calibri" w:eastAsia="Calibri" w:hAnsi="Calibri" w:cs="Calibri"/>
+            <w:sz w:val="20"/>
+            <w:szCs w:val="20"/>
+          </w:rPr>
+          <w:t>https://swimlane.github.io/ngx-datatable/#bootstrap</w:t>
+        </w:r>
+      </w:hyperlink>
+    </w:p>
+    <w:p>
+      <w:pPr>
+        <w:rPr>
+          <w:rFonts w:ascii="Calibri" w:eastAsia="Calibri" w:hAnsi="Calibri" w:cs="Calibri"/>
+          <w:sz w:val="24"/>
+        </w:rPr>
+      </w:pPr>
+      <w:r>
+        <w:rPr>
+          <w:rFonts w:ascii="Calibri" w:eastAsia="Calibri" w:hAnsi="Calibri" w:cs="Calibri"/>
+          <w:sz w:val="24"/>
+        </w:rPr>
+        <w:t xml:space="preserve">Se instala la librería con </w:t>
+      </w:r>
+    </w:p>
+    <w:p>
+      <w:pPr>
+        <w:shd w:val="clear" w:color="auto" w:fill="2E3031"/>
+        <w:tabs>
+          <w:tab w:val="left" w:pos="916"/>
+          <w:tab w:val="left" w:pos="1832"/>
+          <w:tab w:val="left" w:pos="2748"/>
+          <w:tab w:val="left" w:pos="3664"/>
+          <w:tab w:val="left" w:pos="4580"/>
+          <w:tab w:val="left" w:pos="5496"/>
+          <w:tab w:val="left" w:pos="6412"/>
+          <w:tab w:val="left" w:pos="7328"/>
+          <w:tab w:val="left" w:pos="8244"/>
+          <w:tab w:val="left" w:pos="9160"/>
+          <w:tab w:val="left" w:pos="10076"/>
+          <w:tab w:val="left" w:pos="10992"/>
+          <w:tab w:val="left" w:pos="11908"/>
+          <w:tab w:val="left" w:pos="12824"/>
+          <w:tab w:val="left" w:pos="13740"/>
+          <w:tab w:val="left" w:pos="14656"/>
+        </w:tabs>
+        <w:spacing w:after="360" w:line="360" w:lineRule="atLeast"/>
+        <w:rPr>
+          <w:rFonts w:ascii="Fira Mono" w:eastAsia="Times New Roman" w:hAnsi="Fira Mono" w:cs="Courier New"/>
+          <w:color w:val="CEC9C3"/>
+          <w:sz w:val="20"/>
+          <w:szCs w:val="20"/>
+          <w:shd w:val="clear" w:color="auto" w:fill="2E3031"/>
+          <w:lang w:val="en-US"/>
+        </w:rPr>
+      </w:pPr>
+      <w:proofErr w:type="spellStart"/>
+      <w:r>
+        <w:rPr>
+          <w:rFonts w:ascii="Fira Mono" w:eastAsia="Times New Roman" w:hAnsi="Fira Mono" w:cs="Courier New"/>
+          <w:color w:val="CEC9C3"/>
+          <w:sz w:val="20"/>
+          <w:szCs w:val="20"/>
+          <w:shd w:val="clear" w:color="auto" w:fill="2E3031"/>
+          <w:lang w:val="en-US"/>
+        </w:rPr>
+        <w:t>npm</w:t>
+      </w:r>
+      <w:proofErr w:type="spellEnd"/>
+      <w:r>
+        <w:rPr>
+          <w:rFonts w:ascii="Fira Mono" w:eastAsia="Times New Roman" w:hAnsi="Fira Mono" w:cs="Courier New"/>
+          <w:color w:val="CEC9C3"/>
+          <w:sz w:val="20"/>
+          <w:szCs w:val="20"/>
+          <w:shd w:val="clear" w:color="auto" w:fill="2E3031"/>
+          <w:lang w:val="en-US"/>
+        </w:rPr>
+        <w:t xml:space="preserve"> </w:t>
+      </w:r>
+      <w:proofErr w:type="spellStart"/>
+      <w:r>
+        <w:rPr>
+          <w:rFonts w:ascii="Fira Mono" w:eastAsia="Times New Roman" w:hAnsi="Fira Mono" w:cs="Courier New"/>
+          <w:color w:val="CEC9C3"/>
+          <w:sz w:val="20"/>
+          <w:szCs w:val="20"/>
+          <w:shd w:val="clear" w:color="auto" w:fill="2E3031"/>
+          <w:lang w:val="en-US"/>
+        </w:rPr>
+        <w:t>i</w:t>
+      </w:r>
+      <w:proofErr w:type="spellEnd"/>
+      <w:r>
+        <w:rPr>
+          <w:rFonts w:ascii="Fira Mono" w:eastAsia="Times New Roman" w:hAnsi="Fira Mono" w:cs="Courier New"/>
+          <w:color w:val="CEC9C3"/>
+          <w:sz w:val="20"/>
+          <w:szCs w:val="20"/>
+          <w:shd w:val="clear" w:color="auto" w:fill="2E3031"/>
+          <w:lang w:val="en-US"/>
+        </w:rPr>
+        <w:t xml:space="preserve"> @swimlane/ngx-datatable --save</w:t>
+      </w:r>
+    </w:p>
+    <w:p>
+      <w:pPr>
+        <w:rPr>
+          <w:rFonts w:ascii="Montserrat" w:hAnsi="Montserrat"/>
+          <w:color w:val="000000" w:themeColor="text1"/>
+          <w:sz w:val="48"/>
+          <w:szCs w:val="48"/>
+        </w:rPr>
+      </w:pPr>
+    </w:p>
+    <w:p>
+      <w:pPr>
+        <w:rPr>
+          <w:rFonts w:ascii="Calibri" w:eastAsia="Calibri" w:hAnsi="Calibri" w:cs="Calibri"/>
+          <w:sz w:val="24"/>
+          <w:u w:val="single"/>
         </w:rPr>
       </w:pPr>
     </w:p>
@@ -6223,6 +6355,155 @@
     </w:sectPr>
   </w:body>
 </w:document>
+</file>
+
+<file path=word/numbering.xml><?xml version="1.0" encoding="utf-8"?>
+<w:numbering xmlns:wpc="http://schemas.microsoft.com/office/word/2010/wordprocessingCanvas" xmlns:cx="http://schemas.microsoft.com/office/drawing/2014/chartex" xmlns:cx1="http://schemas.microsoft.com/office/drawing/2015/9/8/chartex" xmlns:cx2="http://schemas.microsoft.com/office/drawing/2015/10/21/chartex" xmlns:cx3="http://schemas.microsoft.com/office/drawing/2016/5/9/chartex" xmlns:cx4="http://schemas.microsoft.com/office/drawing/2016/5/10/chartex" xmlns:cx5="http://schemas.microsoft.com/office/drawing/2016/5/11/chartex" xmlns:cx6="http://schemas.microsoft.com/office/drawing/2016/5/12/chartex" xmlns:cx7="http://schemas.microsoft.com/office/drawing/2016/5/13/chartex" xmlns:cx8="http://schemas.microsoft.com/office/drawing/2016/5/14/chartex" xmlns:mc="http://schemas.openxmlformats.org/markup-compatibility/2006" xmlns:aink="http://schemas.microsoft.com/office/drawing/2016/ink" xmlns:am3d="http://schemas.microsoft.com/office/drawing/2017/model3d" xmlns:o="urn:schemas-microsoft-com:office:office" xmlns:oel="http://schemas.microsoft.com/office/2019/extlst" xmlns:r="http://schemas.openxmlformats.org/officeDocument/2006/relationships" xmlns:m="http://schemas.openxmlformats.org/officeDocument/2006/math" xmlns:v="urn:schemas-microsoft-com:vml" xmlns:wp14="http://schemas.microsoft.com/office/word/2010/wordprocessingDrawing" xmlns:wp="http://schemas.openxmlformats.org/drawingml/2006/wordprocessingDrawing" xmlns:w10="urn:schemas-microsoft-com:office:word" xmlns:w="http://schemas.openxmlformats.org/wordprocessingml/2006/main" xmlns:w14="http://schemas.microsoft.com/office/word/2010/wordml" xmlns:w15="http://schemas.microsoft.com/office/word/2012/wordml" xmlns:w16cex="http://schemas.microsoft.com/office/word/2018/wordml/cex" xmlns:w16cid="http://schemas.microsoft.com/office/word/2016/wordml/cid" xmlns:w16="http://schemas.microsoft.com/office/word/2018/wordml" xmlns:w16sdtdh="http://schemas.microsoft.com/office/word/2020/wordml/sdtdatahash" xmlns:w16se="http://schemas.microsoft.com/office/word/2015/wordml/symex" xmlns:wpg="http://schemas.microsoft.com/office/word/2010/wordprocessingGroup" xmlns:wpi="http://schemas.microsoft.com/office/word/2010/wordprocessingInk" xmlns:wne="http://schemas.microsoft.com/office/word/2006/wordml" xmlns:wps="http://schemas.microsoft.com/office/word/2010/wordprocessingShape" mc:Ignorable="w14 w15 w16se w16cid w16 w16cex w16sdtdh wp14">
+  <w:abstractNum w:abstractNumId="0" w15:restartNumberingAfterBreak="0">
+    <w:nsid w:val="37B56903"/>
+    <w:multiLevelType w:val="multilevel"/>
+    <w:tmpl w:val="BA74A890"/>
+    <w:lvl w:ilvl="0">
+      <w:start w:val="1"/>
+      <w:numFmt w:val="bullet"/>
+      <w:lvlText w:val=""/>
+      <w:lvlJc w:val="left"/>
+      <w:pPr>
+        <w:tabs>
+          <w:tab w:val="num" w:pos="720"/>
+        </w:tabs>
+        <w:ind w:left="720" w:hanging="360"/>
+      </w:pPr>
+      <w:rPr>
+        <w:rFonts w:ascii="Symbol" w:hAnsi="Symbol" w:hint="default"/>
+        <w:sz w:val="20"/>
+      </w:rPr>
+    </w:lvl>
+    <w:lvl w:ilvl="1" w:tentative="1">
+      <w:numFmt w:val="bullet"/>
+      <w:lvlText w:val="o"/>
+      <w:lvlJc w:val="left"/>
+      <w:pPr>
+        <w:tabs>
+          <w:tab w:val="num" w:pos="1440"/>
+        </w:tabs>
+        <w:ind w:left="1440" w:hanging="360"/>
+      </w:pPr>
+      <w:rPr>
+        <w:rFonts w:ascii="Courier New" w:hAnsi="Courier New" w:hint="default"/>
+        <w:sz w:val="20"/>
+      </w:rPr>
+    </w:lvl>
+    <w:lvl w:ilvl="2" w:tentative="1">
+      <w:numFmt w:val="bullet"/>
+      <w:lvlText w:val=""/>
+      <w:lvlJc w:val="left"/>
+      <w:pPr>
+        <w:tabs>
+          <w:tab w:val="num" w:pos="2160"/>
+        </w:tabs>
+        <w:ind w:left="2160" w:hanging="360"/>
+      </w:pPr>
+      <w:rPr>
+        <w:rFonts w:ascii="Wingdings" w:hAnsi="Wingdings" w:hint="default"/>
+        <w:sz w:val="20"/>
+      </w:rPr>
+    </w:lvl>
+    <w:lvl w:ilvl="3" w:tentative="1">
+      <w:numFmt w:val="bullet"/>
+      <w:lvlText w:val=""/>
+      <w:lvlJc w:val="left"/>
+      <w:pPr>
+        <w:tabs>
+          <w:tab w:val="num" w:pos="2880"/>
+        </w:tabs>
+        <w:ind w:left="2880" w:hanging="360"/>
+      </w:pPr>
+      <w:rPr>
+        <w:rFonts w:ascii="Wingdings" w:hAnsi="Wingdings" w:hint="default"/>
+        <w:sz w:val="20"/>
+      </w:rPr>
+    </w:lvl>
+    <w:lvl w:ilvl="4" w:tentative="1">
+      <w:numFmt w:val="bullet"/>
+      <w:lvlText w:val=""/>
+      <w:lvlJc w:val="left"/>
+      <w:pPr>
+        <w:tabs>
+          <w:tab w:val="num" w:pos="3600"/>
+        </w:tabs>
+        <w:ind w:left="3600" w:hanging="360"/>
+      </w:pPr>
+      <w:rPr>
+        <w:rFonts w:ascii="Wingdings" w:hAnsi="Wingdings" w:hint="default"/>
+        <w:sz w:val="20"/>
+      </w:rPr>
+    </w:lvl>
+    <w:lvl w:ilvl="5" w:tentative="1">
+      <w:numFmt w:val="bullet"/>
+      <w:lvlText w:val=""/>
+      <w:lvlJc w:val="left"/>
+      <w:pPr>
+        <w:tabs>
+          <w:tab w:val="num" w:pos="4320"/>
+        </w:tabs>
+        <w:ind w:left="4320" w:hanging="360"/>
+      </w:pPr>
+      <w:rPr>
+        <w:rFonts w:ascii="Wingdings" w:hAnsi="Wingdings" w:hint="default"/>
+        <w:sz w:val="20"/>
+      </w:rPr>
+    </w:lvl>
+    <w:lvl w:ilvl="6" w:tentative="1">
+      <w:numFmt w:val="bullet"/>
+      <w:lvlText w:val=""/>
+      <w:lvlJc w:val="left"/>
+      <w:pPr>
+        <w:tabs>
+          <w:tab w:val="num" w:pos="5040"/>
+        </w:tabs>
+        <w:ind w:left="5040" w:hanging="360"/>
+      </w:pPr>
+      <w:rPr>
+        <w:rFonts w:ascii="Wingdings" w:hAnsi="Wingdings" w:hint="default"/>
+        <w:sz w:val="20"/>
+      </w:rPr>
+    </w:lvl>
+    <w:lvl w:ilvl="7" w:tentative="1">
+      <w:numFmt w:val="bullet"/>
+      <w:lvlText w:val=""/>
+      <w:lvlJc w:val="left"/>
+      <w:pPr>
+        <w:tabs>
+          <w:tab w:val="num" w:pos="5760"/>
+        </w:tabs>
+        <w:ind w:left="5760" w:hanging="360"/>
+      </w:pPr>
+      <w:rPr>
+        <w:rFonts w:ascii="Wingdings" w:hAnsi="Wingdings" w:hint="default"/>
+        <w:sz w:val="20"/>
+      </w:rPr>
+    </w:lvl>
+    <w:lvl w:ilvl="8" w:tentative="1">
+      <w:numFmt w:val="bullet"/>
+      <w:lvlText w:val=""/>
+      <w:lvlJc w:val="left"/>
+      <w:pPr>
+        <w:tabs>
+          <w:tab w:val="num" w:pos="6480"/>
+        </w:tabs>
+        <w:ind w:left="6480" w:hanging="360"/>
+      </w:pPr>
+      <w:rPr>
+        <w:rFonts w:ascii="Wingdings" w:hAnsi="Wingdings" w:hint="default"/>
+        <w:sz w:val="20"/>
+      </w:rPr>
+    </w:lvl>
+  </w:abstractNum>
+  <w:num w:numId="1" w16cid:durableId="2040739832">
+    <w:abstractNumId w:val="0"/>
+  </w:num>
+</w:numbering>
 </file>
 
 <file path=word/styles.xml><?xml version="1.0" encoding="utf-8"?>
@@ -6697,6 +6978,58 @@
       <w:szCs w:val="20"/>
     </w:rPr>
   </w:style>
+  <w:style w:type="character" w:styleId="CdigoHTML">
+    <w:name w:val="HTML Code"/>
+    <w:basedOn w:val="Fuentedeprrafopredeter"/>
+    <w:uiPriority w:val="99"/>
+    <w:semiHidden/>
+    <w:unhideWhenUsed/>
+    <w:rsid w:val="00A133E1"/>
+    <w:rPr>
+      <w:rFonts w:ascii="Courier New" w:eastAsia="Times New Roman" w:hAnsi="Courier New" w:cs="Courier New"/>
+      <w:sz w:val="20"/>
+      <w:szCs w:val="20"/>
+    </w:rPr>
+  </w:style>
+  <w:style w:type="character" w:styleId="Hipervnculo">
+    <w:name w:val="Hyperlink"/>
+    <w:basedOn w:val="Fuentedeprrafopredeter"/>
+    <w:uiPriority w:val="99"/>
+    <w:unhideWhenUsed/>
+    <w:rsid w:val="00A16BC9"/>
+    <w:rPr>
+      <w:color w:val="0563C1" w:themeColor="hyperlink"/>
+      <w:u w:val="single"/>
+    </w:rPr>
+  </w:style>
+  <w:style w:type="character" w:styleId="Mencinsinresolver">
+    <w:name w:val="Unresolved Mention"/>
+    <w:basedOn w:val="Fuentedeprrafopredeter"/>
+    <w:uiPriority w:val="99"/>
+    <w:semiHidden/>
+    <w:unhideWhenUsed/>
+    <w:rsid w:val="00A16BC9"/>
+    <w:rPr>
+      <w:color w:val="605E5C"/>
+      <w:shd w:val="clear" w:color="auto" w:fill="E1DFDD"/>
+    </w:rPr>
+  </w:style>
+  <w:style w:type="paragraph" w:styleId="NormalWeb">
+    <w:name w:val="Normal (Web)"/>
+    <w:basedOn w:val="Normal"/>
+    <w:uiPriority w:val="99"/>
+    <w:semiHidden/>
+    <w:unhideWhenUsed/>
+    <w:rsid w:val="00B81EE2"/>
+    <w:pPr>
+      <w:spacing w:before="100" w:beforeAutospacing="1" w:after="100" w:afterAutospacing="1" w:line="240" w:lineRule="auto"/>
+    </w:pPr>
+    <w:rPr>
+      <w:rFonts w:ascii="Times New Roman" w:eastAsia="Times New Roman" w:hAnsi="Times New Roman" w:cs="Times New Roman"/>
+      <w:sz w:val="24"/>
+      <w:szCs w:val="24"/>
+    </w:rPr>
+  </w:style>
 </w:styles>
 </file>
 

</xml_diff>